<commit_message>
Pushing updated test document
</commit_message>
<xml_diff>
--- a/TestDocument.docx
+++ b/TestDocument.docx
@@ -153,6 +153,9 @@
         <w:tab/>
       </w:r>
       <w:r>
+        <w:rPr>
+          <w:noProof/>
+        </w:rPr>
         <w:drawing>
           <wp:inline distT="0" distB="0" distL="0" distR="0" wp14:anchorId="4307E2EB" wp14:editId="019FDDFF">
             <wp:extent cx="3299460" cy="2894783"/>
@@ -198,6 +201,9 @@
         <w:tab/>
       </w:r>
       <w:r>
+        <w:rPr>
+          <w:noProof/>
+        </w:rPr>
         <w:drawing>
           <wp:inline distT="0" distB="0" distL="0" distR="0" wp14:anchorId="6B53CAF4" wp14:editId="089DDA58">
             <wp:extent cx="2819794" cy="447737"/>
@@ -259,6 +265,9 @@
         <w:tab/>
       </w:r>
       <w:r>
+        <w:rPr>
+          <w:noProof/>
+        </w:rPr>
         <w:drawing>
           <wp:inline distT="0" distB="0" distL="0" distR="0" wp14:anchorId="63C98F21" wp14:editId="519B0A14">
             <wp:extent cx="2910840" cy="2810293"/>
@@ -307,6 +316,9 @@
         <w:tab/>
       </w:r>
       <w:r>
+        <w:rPr>
+          <w:noProof/>
+        </w:rPr>
         <w:drawing>
           <wp:inline distT="0" distB="0" distL="0" distR="0" wp14:anchorId="132D5164" wp14:editId="4C982678">
             <wp:extent cx="2715004" cy="409632"/>
@@ -357,6 +369,9 @@
         <w:tab/>
       </w:r>
       <w:r>
+        <w:rPr>
+          <w:noProof/>
+        </w:rPr>
         <w:drawing>
           <wp:inline distT="0" distB="0" distL="0" distR="0" wp14:anchorId="395B5CCC" wp14:editId="4FE0D9B9">
             <wp:extent cx="3192780" cy="3309518"/>
@@ -400,6 +415,9 @@
         <w:tab/>
       </w:r>
       <w:r>
+        <w:rPr>
+          <w:noProof/>
+        </w:rPr>
         <w:drawing>
           <wp:inline distT="0" distB="0" distL="0" distR="0" wp14:anchorId="4DE1158F" wp14:editId="4F04E15F">
             <wp:extent cx="2743583" cy="390580"/>
@@ -469,6 +487,9 @@
         <w:tab/>
       </w:r>
       <w:r>
+        <w:rPr>
+          <w:noProof/>
+        </w:rPr>
         <w:drawing>
           <wp:inline distT="0" distB="0" distL="0" distR="0" wp14:anchorId="0D6075E3" wp14:editId="1C639EBA">
             <wp:extent cx="3550615" cy="3672840"/>
@@ -511,6 +532,9 @@
         <w:tab/>
       </w:r>
       <w:r>
+        <w:rPr>
+          <w:noProof/>
+        </w:rPr>
         <w:drawing>
           <wp:inline distT="0" distB="0" distL="0" distR="0" wp14:anchorId="073526A7" wp14:editId="1D188B4B">
             <wp:extent cx="2648320" cy="323895"/>
@@ -561,6 +585,9 @@
         <w:tab/>
       </w:r>
       <w:r>
+        <w:rPr>
+          <w:noProof/>
+        </w:rPr>
         <w:drawing>
           <wp:inline distT="0" distB="0" distL="0" distR="0" wp14:anchorId="6863E121" wp14:editId="74A71E8B">
             <wp:extent cx="3208020" cy="3520997"/>
@@ -603,6 +630,9 @@
         <w:tab/>
       </w:r>
       <w:r>
+        <w:rPr>
+          <w:noProof/>
+        </w:rPr>
         <w:drawing>
           <wp:inline distT="0" distB="0" distL="0" distR="0" wp14:anchorId="37C162A6" wp14:editId="10F25964">
             <wp:extent cx="2724530" cy="362001"/>
@@ -647,6 +677,9 @@
     </w:p>
     <w:p>
       <w:r>
+        <w:rPr>
+          <w:noProof/>
+        </w:rPr>
         <w:drawing>
           <wp:inline distT="0" distB="0" distL="0" distR="0" wp14:anchorId="41BF4552" wp14:editId="4CA3D721">
             <wp:extent cx="2407920" cy="2545516"/>
@@ -686,6 +719,9 @@
     </w:p>
     <w:p>
       <w:r>
+        <w:rPr>
+          <w:noProof/>
+        </w:rPr>
         <w:drawing>
           <wp:inline distT="0" distB="0" distL="0" distR="0" wp14:anchorId="2B9B6DB0" wp14:editId="04CBB808">
             <wp:extent cx="2553056" cy="314369"/>
@@ -726,6 +762,9 @@
     <w:p/>
     <w:p>
       <w:r>
+        <w:rPr>
+          <w:noProof/>
+        </w:rPr>
         <w:drawing>
           <wp:inline distT="0" distB="0" distL="0" distR="0" wp14:anchorId="0448DD82" wp14:editId="03F00B6A">
             <wp:extent cx="5943600" cy="235585"/>
@@ -812,6 +851,9 @@
     </w:p>
     <w:p>
       <w:r>
+        <w:rPr>
+          <w:noProof/>
+        </w:rPr>
         <w:drawing>
           <wp:inline distT="0" distB="0" distL="0" distR="0" wp14:anchorId="37D94754" wp14:editId="781A6CE9">
             <wp:extent cx="3343742" cy="1381318"/>
@@ -872,6 +914,9 @@
     </w:p>
     <w:p>
       <w:r>
+        <w:rPr>
+          <w:noProof/>
+        </w:rPr>
         <w:drawing>
           <wp:inline distT="0" distB="0" distL="0" distR="0" wp14:anchorId="4E4B2BC0" wp14:editId="34664F9B">
             <wp:extent cx="5544324" cy="2019582"/>
@@ -934,6 +979,9 @@
     </w:p>
     <w:p>
       <w:r>
+        <w:rPr>
+          <w:noProof/>
+        </w:rPr>
         <w:lastRenderedPageBreak/>
         <w:drawing>
           <wp:inline distT="0" distB="0" distL="0" distR="0" wp14:anchorId="7A607584" wp14:editId="5586E912">
@@ -979,31 +1027,255 @@
         <w:t xml:space="preserve">Admin or Students page as a student, the application successfully blocks access to said page. </w:t>
       </w:r>
     </w:p>
-    <w:p/>
-    <w:p>
-      <w:r>
-        <w:rPr>
-          <w:highlight w:val="yellow"/>
-        </w:rPr>
-        <w:t>Testing for Role Functionality:</w:t>
-      </w:r>
-    </w:p>
-    <w:p>
-      <w:r>
-        <w:t xml:space="preserve">To test for this section, we must attempt to use the functionality provided by the role. So for students, attempting to clock in and see if it does push data to the database. For teachers, seeing if it can pull student records from the database. </w:t>
-      </w:r>
-    </w:p>
     <w:p>
       <w:r>
         <w:rPr>
           <w:b/>
           <w:bCs/>
         </w:rPr>
+        <w:t>Teacher:</w:t>
+      </w:r>
+    </w:p>
+    <w:p>
+      <w:r>
+        <w:drawing>
+          <wp:inline distT="0" distB="0" distL="0" distR="0" wp14:anchorId="3D58A341" wp14:editId="0B185F70">
+            <wp:extent cx="3734321" cy="1133633"/>
+            <wp:effectExtent l="0" t="0" r="0" b="9525"/>
+            <wp:docPr id="96585046" name="Picture 1" descr="A close up of a sign&#10;&#10;AI-generated content may be incorrect."/>
+            <wp:cNvGraphicFramePr>
+              <a:graphicFrameLocks xmlns:a="http://schemas.openxmlformats.org/drawingml/2006/main" noChangeAspect="1"/>
+            </wp:cNvGraphicFramePr>
+            <a:graphic xmlns:a="http://schemas.openxmlformats.org/drawingml/2006/main">
+              <a:graphicData uri="http://schemas.openxmlformats.org/drawingml/2006/picture">
+                <pic:pic xmlns:pic="http://schemas.openxmlformats.org/drawingml/2006/picture">
+                  <pic:nvPicPr>
+                    <pic:cNvPr id="96585046" name="Picture 1" descr="A close up of a sign&#10;&#10;AI-generated content may be incorrect."/>
+                    <pic:cNvPicPr/>
+                  </pic:nvPicPr>
+                  <pic:blipFill>
+                    <a:blip r:embed="rId21"/>
+                    <a:stretch>
+                      <a:fillRect/>
+                    </a:stretch>
+                  </pic:blipFill>
+                  <pic:spPr>
+                    <a:xfrm>
+                      <a:off x="0" y="0"/>
+                      <a:ext cx="3734321" cy="1133633"/>
+                    </a:xfrm>
+                    <a:prstGeom prst="rect">
+                      <a:avLst/>
+                    </a:prstGeom>
+                  </pic:spPr>
+                </pic:pic>
+              </a:graphicData>
+            </a:graphic>
+          </wp:inline>
+        </w:drawing>
+      </w:r>
+    </w:p>
+    <w:p>
+      <w:r>
+        <w:t>Just like the student, the teacher does not have access to the admin page, and it also does not have access to the time page. This confirms that the access for the teacher role works.</w:t>
+      </w:r>
+    </w:p>
+    <w:p>
+      <w:pPr>
+        <w:rPr>
+          <w:b/>
+          <w:bCs/>
+        </w:rPr>
+      </w:pPr>
+      <w:r>
+        <w:rPr>
+          <w:b/>
+          <w:bCs/>
+        </w:rPr>
+        <w:t>Admin:</w:t>
+      </w:r>
+    </w:p>
+    <w:p>
+      <w:pPr>
+        <w:rPr>
+          <w:b/>
+          <w:bCs/>
+        </w:rPr>
+      </w:pPr>
+      <w:r>
+        <w:rPr>
+          <w:b/>
+          <w:bCs/>
+        </w:rPr>
+        <w:drawing>
+          <wp:inline distT="0" distB="0" distL="0" distR="0" wp14:anchorId="37C99F24" wp14:editId="19A39700">
+            <wp:extent cx="5943600" cy="1806575"/>
+            <wp:effectExtent l="0" t="0" r="0" b="3175"/>
+            <wp:docPr id="924281048" name="Picture 1" descr="A white background with black dots&#10;&#10;AI-generated content may be incorrect."/>
+            <wp:cNvGraphicFramePr>
+              <a:graphicFrameLocks xmlns:a="http://schemas.openxmlformats.org/drawingml/2006/main" noChangeAspect="1"/>
+            </wp:cNvGraphicFramePr>
+            <a:graphic xmlns:a="http://schemas.openxmlformats.org/drawingml/2006/main">
+              <a:graphicData uri="http://schemas.openxmlformats.org/drawingml/2006/picture">
+                <pic:pic xmlns:pic="http://schemas.openxmlformats.org/drawingml/2006/picture">
+                  <pic:nvPicPr>
+                    <pic:cNvPr id="924281048" name="Picture 1" descr="A white background with black dots&#10;&#10;AI-generated content may be incorrect."/>
+                    <pic:cNvPicPr/>
+                  </pic:nvPicPr>
+                  <pic:blipFill>
+                    <a:blip r:embed="rId22"/>
+                    <a:stretch>
+                      <a:fillRect/>
+                    </a:stretch>
+                  </pic:blipFill>
+                  <pic:spPr>
+                    <a:xfrm>
+                      <a:off x="0" y="0"/>
+                      <a:ext cx="5943600" cy="1806575"/>
+                    </a:xfrm>
+                    <a:prstGeom prst="rect">
+                      <a:avLst/>
+                    </a:prstGeom>
+                  </pic:spPr>
+                </pic:pic>
+              </a:graphicData>
+            </a:graphic>
+          </wp:inline>
+        </w:drawing>
+      </w:r>
+    </w:p>
+    <w:p>
+      <w:pPr>
+        <w:rPr>
+          <w:b/>
+          <w:bCs/>
+        </w:rPr>
+      </w:pPr>
+      <w:r>
+        <w:rPr>
+          <w:b/>
+          <w:bCs/>
+        </w:rPr>
+        <w:drawing>
+          <wp:inline distT="0" distB="0" distL="0" distR="0" wp14:anchorId="29B9DFEA" wp14:editId="4DF99242">
+            <wp:extent cx="5544324" cy="2010056"/>
+            <wp:effectExtent l="0" t="0" r="0" b="9525"/>
+            <wp:docPr id="2049570282" name="Picture 1" descr="A close up of a box&#10;&#10;AI-generated content may be incorrect."/>
+            <wp:cNvGraphicFramePr>
+              <a:graphicFrameLocks xmlns:a="http://schemas.openxmlformats.org/drawingml/2006/main" noChangeAspect="1"/>
+            </wp:cNvGraphicFramePr>
+            <a:graphic xmlns:a="http://schemas.openxmlformats.org/drawingml/2006/main">
+              <a:graphicData uri="http://schemas.openxmlformats.org/drawingml/2006/picture">
+                <pic:pic xmlns:pic="http://schemas.openxmlformats.org/drawingml/2006/picture">
+                  <pic:nvPicPr>
+                    <pic:cNvPr id="2049570282" name="Picture 1" descr="A close up of a box&#10;&#10;AI-generated content may be incorrect."/>
+                    <pic:cNvPicPr/>
+                  </pic:nvPicPr>
+                  <pic:blipFill>
+                    <a:blip r:embed="rId23"/>
+                    <a:stretch>
+                      <a:fillRect/>
+                    </a:stretch>
+                  </pic:blipFill>
+                  <pic:spPr>
+                    <a:xfrm>
+                      <a:off x="0" y="0"/>
+                      <a:ext cx="5544324" cy="2010056"/>
+                    </a:xfrm>
+                    <a:prstGeom prst="rect">
+                      <a:avLst/>
+                    </a:prstGeom>
+                  </pic:spPr>
+                </pic:pic>
+              </a:graphicData>
+            </a:graphic>
+          </wp:inline>
+        </w:drawing>
+      </w:r>
+    </w:p>
+    <w:p>
+      <w:pPr>
+        <w:rPr>
+          <w:b/>
+          <w:bCs/>
+        </w:rPr>
+      </w:pPr>
+      <w:r>
+        <w:rPr>
+          <w:b/>
+          <w:bCs/>
+        </w:rPr>
+        <w:lastRenderedPageBreak/>
+        <w:drawing>
+          <wp:inline distT="0" distB="0" distL="0" distR="0" wp14:anchorId="4121CA3B" wp14:editId="77BCC105">
+            <wp:extent cx="3362794" cy="1448002"/>
+            <wp:effectExtent l="0" t="0" r="9525" b="0"/>
+            <wp:docPr id="1743734419" name="Picture 1" descr="A screenshot of a computer&#10;&#10;AI-generated content may be incorrect."/>
+            <wp:cNvGraphicFramePr>
+              <a:graphicFrameLocks xmlns:a="http://schemas.openxmlformats.org/drawingml/2006/main" noChangeAspect="1"/>
+            </wp:cNvGraphicFramePr>
+            <a:graphic xmlns:a="http://schemas.openxmlformats.org/drawingml/2006/main">
+              <a:graphicData uri="http://schemas.openxmlformats.org/drawingml/2006/picture">
+                <pic:pic xmlns:pic="http://schemas.openxmlformats.org/drawingml/2006/picture">
+                  <pic:nvPicPr>
+                    <pic:cNvPr id="1743734419" name="Picture 1" descr="A screenshot of a computer&#10;&#10;AI-generated content may be incorrect."/>
+                    <pic:cNvPicPr/>
+                  </pic:nvPicPr>
+                  <pic:blipFill>
+                    <a:blip r:embed="rId24"/>
+                    <a:stretch>
+                      <a:fillRect/>
+                    </a:stretch>
+                  </pic:blipFill>
+                  <pic:spPr>
+                    <a:xfrm>
+                      <a:off x="0" y="0"/>
+                      <a:ext cx="3362794" cy="1448002"/>
+                    </a:xfrm>
+                    <a:prstGeom prst="rect">
+                      <a:avLst/>
+                    </a:prstGeom>
+                  </pic:spPr>
+                </pic:pic>
+              </a:graphicData>
+            </a:graphic>
+          </wp:inline>
+        </w:drawing>
+      </w:r>
+    </w:p>
+    <w:p>
+      <w:r>
+        <w:t xml:space="preserve">The admin should have access to all pages of the application, and these screenshots showcase that the admin does indeed have access to all pages. </w:t>
+      </w:r>
+    </w:p>
+    <w:p/>
+    <w:p>
+      <w:r>
+        <w:rPr>
+          <w:highlight w:val="yellow"/>
+        </w:rPr>
+        <w:t>Testing for Role Functionality:</w:t>
+      </w:r>
+    </w:p>
+    <w:p>
+      <w:r>
+        <w:t xml:space="preserve">To test for this section, we must attempt to use the functionality provided by the role. So for students, attempting to clock in and see if it does push data to the database. For teachers, seeing if it can pull student records from the database. </w:t>
+      </w:r>
+    </w:p>
+    <w:p>
+      <w:r>
+        <w:rPr>
+          <w:b/>
+          <w:bCs/>
+        </w:rPr>
         <w:t>Student:</w:t>
       </w:r>
     </w:p>
     <w:p>
       <w:r>
+        <w:rPr>
+          <w:noProof/>
+        </w:rPr>
         <w:drawing>
           <wp:inline distT="0" distB="0" distL="0" distR="0" wp14:anchorId="7D50C865" wp14:editId="6C2F8E02">
             <wp:extent cx="5943600" cy="640080"/>
@@ -1020,7 +1292,7 @@
                     <pic:cNvPicPr/>
                   </pic:nvPicPr>
                   <pic:blipFill>
-                    <a:blip r:embed="rId21"/>
+                    <a:blip r:embed="rId25"/>
                     <a:stretch>
                       <a:fillRect/>
                     </a:stretch>
@@ -1050,7 +1322,215 @@
       <w:r>
         <w:t>After clocking in with the surgery location, the html page successfully reloads and allows you to clock out.</w:t>
       </w:r>
-    </w:p>
+      <w:r>
+        <w:t xml:space="preserve"> It also pushes to the database (note that this is after clockout was clicked as well, so clockedoutat is not null):</w:t>
+      </w:r>
+    </w:p>
+    <w:p>
+      <w:r>
+        <w:drawing>
+          <wp:inline distT="0" distB="0" distL="0" distR="0" wp14:anchorId="7FCAAFCF" wp14:editId="6DAE73D6">
+            <wp:extent cx="5943600" cy="348615"/>
+            <wp:effectExtent l="0" t="0" r="0" b="0"/>
+            <wp:docPr id="1487250098" name="Picture 1"/>
+            <wp:cNvGraphicFramePr>
+              <a:graphicFrameLocks xmlns:a="http://schemas.openxmlformats.org/drawingml/2006/main" noChangeAspect="1"/>
+            </wp:cNvGraphicFramePr>
+            <a:graphic xmlns:a="http://schemas.openxmlformats.org/drawingml/2006/main">
+              <a:graphicData uri="http://schemas.openxmlformats.org/drawingml/2006/picture">
+                <pic:pic xmlns:pic="http://schemas.openxmlformats.org/drawingml/2006/picture">
+                  <pic:nvPicPr>
+                    <pic:cNvPr id="1487250098" name=""/>
+                    <pic:cNvPicPr/>
+                  </pic:nvPicPr>
+                  <pic:blipFill>
+                    <a:blip r:embed="rId26"/>
+                    <a:stretch>
+                      <a:fillRect/>
+                    </a:stretch>
+                  </pic:blipFill>
+                  <pic:spPr>
+                    <a:xfrm>
+                      <a:off x="0" y="0"/>
+                      <a:ext cx="5943600" cy="348615"/>
+                    </a:xfrm>
+                    <a:prstGeom prst="rect">
+                      <a:avLst/>
+                    </a:prstGeom>
+                  </pic:spPr>
+                </pic:pic>
+              </a:graphicData>
+            </a:graphic>
+          </wp:inline>
+        </w:drawing>
+      </w:r>
+    </w:p>
+    <w:p>
+      <w:r>
+        <w:rPr>
+          <w:b/>
+          <w:bCs/>
+        </w:rPr>
+        <w:t>Teacher:</w:t>
+      </w:r>
+    </w:p>
+    <w:p>
+      <w:r>
+        <w:t xml:space="preserve">For the teacher student record viewing page, after clocking in/out as the student, that students records were pulled to test if it works: </w:t>
+      </w:r>
+    </w:p>
+    <w:p>
+      <w:r>
+        <w:lastRenderedPageBreak/>
+        <w:drawing>
+          <wp:inline distT="0" distB="0" distL="0" distR="0" wp14:anchorId="55414074" wp14:editId="727C5B97">
+            <wp:extent cx="5943600" cy="1530985"/>
+            <wp:effectExtent l="0" t="0" r="0" b="0"/>
+            <wp:docPr id="1132006335" name="Picture 1" descr="A screenshot of a computer&#10;&#10;AI-generated content may be incorrect."/>
+            <wp:cNvGraphicFramePr>
+              <a:graphicFrameLocks xmlns:a="http://schemas.openxmlformats.org/drawingml/2006/main" noChangeAspect="1"/>
+            </wp:cNvGraphicFramePr>
+            <a:graphic xmlns:a="http://schemas.openxmlformats.org/drawingml/2006/main">
+              <a:graphicData uri="http://schemas.openxmlformats.org/drawingml/2006/picture">
+                <pic:pic xmlns:pic="http://schemas.openxmlformats.org/drawingml/2006/picture">
+                  <pic:nvPicPr>
+                    <pic:cNvPr id="1132006335" name="Picture 1" descr="A screenshot of a computer&#10;&#10;AI-generated content may be incorrect."/>
+                    <pic:cNvPicPr/>
+                  </pic:nvPicPr>
+                  <pic:blipFill>
+                    <a:blip r:embed="rId27"/>
+                    <a:stretch>
+                      <a:fillRect/>
+                    </a:stretch>
+                  </pic:blipFill>
+                  <pic:spPr>
+                    <a:xfrm>
+                      <a:off x="0" y="0"/>
+                      <a:ext cx="5943600" cy="1530985"/>
+                    </a:xfrm>
+                    <a:prstGeom prst="rect">
+                      <a:avLst/>
+                    </a:prstGeom>
+                  </pic:spPr>
+                </pic:pic>
+              </a:graphicData>
+            </a:graphic>
+          </wp:inline>
+        </w:drawing>
+      </w:r>
+    </w:p>
+    <w:p>
+      <w:r>
+        <w:t xml:space="preserve">Note that duration clocked in in minutes is not populated. For this we would probably need to do a trigger for inserting into clock out, but time ran out. </w:t>
+      </w:r>
+    </w:p>
+    <w:p/>
+    <w:p>
+      <w:r>
+        <w:rPr>
+          <w:b/>
+          <w:bCs/>
+        </w:rPr>
+        <w:t>Admin</w:t>
+      </w:r>
+      <w:r>
+        <w:t>:</w:t>
+      </w:r>
+    </w:p>
+    <w:p>
+      <w:r>
+        <w:t xml:space="preserve">For the purpose of testing the admin page (Which contains a box to type a sql query), we will just be entering an update statement, specifically to change the email in the ‘notes’ column, for the test time record. </w:t>
+      </w:r>
+    </w:p>
+    <w:p>
+      <w:r>
+        <w:t>Here is before the update:</w:t>
+      </w:r>
+    </w:p>
+    <w:p>
+      <w:r>
+        <w:drawing>
+          <wp:inline distT="0" distB="0" distL="0" distR="0" wp14:anchorId="063B5970" wp14:editId="2DE2C0E8">
+            <wp:extent cx="2086266" cy="295316"/>
+            <wp:effectExtent l="0" t="0" r="9525" b="9525"/>
+            <wp:docPr id="950758866" name="Picture 1"/>
+            <wp:cNvGraphicFramePr>
+              <a:graphicFrameLocks xmlns:a="http://schemas.openxmlformats.org/drawingml/2006/main" noChangeAspect="1"/>
+            </wp:cNvGraphicFramePr>
+            <a:graphic xmlns:a="http://schemas.openxmlformats.org/drawingml/2006/main">
+              <a:graphicData uri="http://schemas.openxmlformats.org/drawingml/2006/picture">
+                <pic:pic xmlns:pic="http://schemas.openxmlformats.org/drawingml/2006/picture">
+                  <pic:nvPicPr>
+                    <pic:cNvPr id="950758866" name=""/>
+                    <pic:cNvPicPr/>
+                  </pic:nvPicPr>
+                  <pic:blipFill>
+                    <a:blip r:embed="rId28"/>
+                    <a:stretch>
+                      <a:fillRect/>
+                    </a:stretch>
+                  </pic:blipFill>
+                  <pic:spPr>
+                    <a:xfrm>
+                      <a:off x="0" y="0"/>
+                      <a:ext cx="2086266" cy="295316"/>
+                    </a:xfrm>
+                    <a:prstGeom prst="rect">
+                      <a:avLst/>
+                    </a:prstGeom>
+                  </pic:spPr>
+                </pic:pic>
+              </a:graphicData>
+            </a:graphic>
+          </wp:inline>
+        </w:drawing>
+      </w:r>
+    </w:p>
+    <w:p>
+      <w:r>
+        <w:t>Here is after running the update statement:</w:t>
+      </w:r>
+    </w:p>
+    <w:p>
+      <w:r>
+        <w:drawing>
+          <wp:inline distT="0" distB="0" distL="0" distR="0" wp14:anchorId="05417128" wp14:editId="3A9EC6CD">
+            <wp:extent cx="2038635" cy="457264"/>
+            <wp:effectExtent l="0" t="0" r="0" b="0"/>
+            <wp:docPr id="895511222" name="Picture 1"/>
+            <wp:cNvGraphicFramePr>
+              <a:graphicFrameLocks xmlns:a="http://schemas.openxmlformats.org/drawingml/2006/main" noChangeAspect="1"/>
+            </wp:cNvGraphicFramePr>
+            <a:graphic xmlns:a="http://schemas.openxmlformats.org/drawingml/2006/main">
+              <a:graphicData uri="http://schemas.openxmlformats.org/drawingml/2006/picture">
+                <pic:pic xmlns:pic="http://schemas.openxmlformats.org/drawingml/2006/picture">
+                  <pic:nvPicPr>
+                    <pic:cNvPr id="895511222" name=""/>
+                    <pic:cNvPicPr/>
+                  </pic:nvPicPr>
+                  <pic:blipFill>
+                    <a:blip r:embed="rId29"/>
+                    <a:stretch>
+                      <a:fillRect/>
+                    </a:stretch>
+                  </pic:blipFill>
+                  <pic:spPr>
+                    <a:xfrm>
+                      <a:off x="0" y="0"/>
+                      <a:ext cx="2038635" cy="457264"/>
+                    </a:xfrm>
+                    <a:prstGeom prst="rect">
+                      <a:avLst/>
+                    </a:prstGeom>
+                  </pic:spPr>
+                </pic:pic>
+              </a:graphicData>
+            </a:graphic>
+          </wp:inline>
+        </w:drawing>
+      </w:r>
+    </w:p>
+    <w:p/>
     <w:sectPr>
       <w:pgSz w:w="12240" w:h="15840"/>
       <w:pgMar w:top="1440" w:right="1440" w:bottom="1440" w:left="1440" w:header="720" w:footer="720" w:gutter="0"/>

</xml_diff>